<commit_message>
Stats in user save file
Now turrets and bullets stats are stored in user save file.
</commit_message>
<xml_diff>
--- a/Tower Defence/Dokumentacja.docx
+++ b/Tower Defence/Dokumentacja.docx
@@ -1554,6 +1554,7 @@
           <w:color w:val="FF0000"/>
           <w:sz w:val="26"/>
           <w:szCs w:val="26"/>
+          <w:lang w:val="en-US"/>
         </w:rPr>
       </w:pPr>
       <w:r>
@@ -1562,6 +1563,7 @@
           <w:color w:val="FF0000"/>
           <w:sz w:val="26"/>
           <w:szCs w:val="26"/>
+          <w:lang w:val="en-US"/>
         </w:rPr>
         <w:t>Turrets:</w:t>
       </w:r>
@@ -1710,7 +1712,532 @@
           <w:szCs w:val="26"/>
           <w:lang w:val="en-US"/>
         </w:rPr>
-        <w:t>StandardTurret</w:t>
+        <w:t>StandardTurretUpgradedRange</w:t>
+      </w:r>
+      <w:proofErr w:type="spellEnd"/>
+      <w:r>
+        <w:rPr>
+          <w:b/>
+          <w:sz w:val="26"/>
+          <w:szCs w:val="26"/>
+          <w:lang w:val="en-US"/>
+        </w:rPr>
+        <w:t xml:space="preserve"> (float</w:t>
+      </w:r>
+      <w:r>
+        <w:rPr>
+          <w:b/>
+          <w:sz w:val="26"/>
+          <w:szCs w:val="26"/>
+          <w:lang w:val="en-US"/>
+        </w:rPr>
+        <w:t>, 2</w:t>
+      </w:r>
+      <w:r>
+        <w:rPr>
+          <w:b/>
+          <w:sz w:val="26"/>
+          <w:szCs w:val="26"/>
+          <w:lang w:val="en-US"/>
+        </w:rPr>
+        <w:t>0</w:t>
+      </w:r>
+      <w:r>
+        <w:rPr>
+          <w:b/>
+          <w:sz w:val="26"/>
+          <w:szCs w:val="26"/>
+          <w:lang w:val="en-US"/>
+        </w:rPr>
+        <w:t>)</w:t>
+      </w:r>
+    </w:p>
+    <w:p>
+      <w:pPr>
+        <w:pStyle w:val="ListParagraph"/>
+        <w:spacing w:line="240" w:lineRule="auto"/>
+        <w:ind w:left="1080"/>
+        <w:rPr>
+          <w:b/>
+          <w:sz w:val="26"/>
+          <w:szCs w:val="26"/>
+          <w:lang w:val="en-US"/>
+        </w:rPr>
+      </w:pPr>
+      <w:proofErr w:type="spellStart"/>
+      <w:r>
+        <w:rPr>
+          <w:b/>
+          <w:sz w:val="26"/>
+          <w:szCs w:val="26"/>
+          <w:lang w:val="en-US"/>
+        </w:rPr>
+        <w:t>StandardTurretUpgradedFireRate</w:t>
+      </w:r>
+      <w:proofErr w:type="spellEnd"/>
+      <w:r>
+        <w:rPr>
+          <w:b/>
+          <w:sz w:val="26"/>
+          <w:szCs w:val="26"/>
+          <w:lang w:val="en-US"/>
+        </w:rPr>
+        <w:t xml:space="preserve"> (float</w:t>
+      </w:r>
+      <w:r>
+        <w:rPr>
+          <w:b/>
+          <w:sz w:val="26"/>
+          <w:szCs w:val="26"/>
+          <w:lang w:val="en-US"/>
+        </w:rPr>
+        <w:t xml:space="preserve">, </w:t>
+      </w:r>
+      <w:r>
+        <w:rPr>
+          <w:b/>
+          <w:sz w:val="26"/>
+          <w:szCs w:val="26"/>
+          <w:lang w:val="en-US"/>
+        </w:rPr>
+        <w:t>1.5</w:t>
+      </w:r>
+      <w:r>
+        <w:rPr>
+          <w:b/>
+          <w:sz w:val="26"/>
+          <w:szCs w:val="26"/>
+          <w:lang w:val="en-US"/>
+        </w:rPr>
+        <w:t>)</w:t>
+      </w:r>
+    </w:p>
+    <w:p>
+      <w:pPr>
+        <w:pStyle w:val="ListParagraph"/>
+        <w:spacing w:line="240" w:lineRule="auto"/>
+        <w:ind w:left="1080"/>
+        <w:rPr>
+          <w:b/>
+          <w:sz w:val="26"/>
+          <w:szCs w:val="26"/>
+          <w:lang w:val="en-US"/>
+        </w:rPr>
+      </w:pPr>
+    </w:p>
+    <w:p>
+      <w:pPr>
+        <w:pStyle w:val="ListParagraph"/>
+        <w:spacing w:line="240" w:lineRule="auto"/>
+        <w:ind w:left="1080"/>
+        <w:rPr>
+          <w:b/>
+          <w:sz w:val="26"/>
+          <w:szCs w:val="26"/>
+          <w:lang w:val="en-US"/>
+        </w:rPr>
+      </w:pPr>
+      <w:proofErr w:type="spellStart"/>
+      <w:r>
+        <w:rPr>
+          <w:b/>
+          <w:sz w:val="26"/>
+          <w:szCs w:val="26"/>
+          <w:lang w:val="en-US"/>
+        </w:rPr>
+        <w:t>MissileLauncherRange</w:t>
+      </w:r>
+      <w:proofErr w:type="spellEnd"/>
+      <w:r>
+        <w:rPr>
+          <w:b/>
+          <w:sz w:val="26"/>
+          <w:szCs w:val="26"/>
+          <w:lang w:val="en-US"/>
+        </w:rPr>
+        <w:t xml:space="preserve"> (float</w:t>
+      </w:r>
+      <w:r>
+        <w:rPr>
+          <w:b/>
+          <w:sz w:val="26"/>
+          <w:szCs w:val="26"/>
+          <w:lang w:val="en-US"/>
+        </w:rPr>
+        <w:t>, 25</w:t>
+      </w:r>
+      <w:r>
+        <w:rPr>
+          <w:b/>
+          <w:sz w:val="26"/>
+          <w:szCs w:val="26"/>
+          <w:lang w:val="en-US"/>
+        </w:rPr>
+        <w:t>)</w:t>
+      </w:r>
+    </w:p>
+    <w:p>
+      <w:pPr>
+        <w:pStyle w:val="ListParagraph"/>
+        <w:spacing w:line="240" w:lineRule="auto"/>
+        <w:ind w:left="1080"/>
+        <w:rPr>
+          <w:b/>
+          <w:sz w:val="26"/>
+          <w:szCs w:val="26"/>
+          <w:lang w:val="en-US"/>
+        </w:rPr>
+      </w:pPr>
+      <w:proofErr w:type="spellStart"/>
+      <w:r>
+        <w:rPr>
+          <w:b/>
+          <w:sz w:val="26"/>
+          <w:szCs w:val="26"/>
+          <w:lang w:val="en-US"/>
+        </w:rPr>
+        <w:t>Missile</w:t>
+      </w:r>
+      <w:r>
+        <w:rPr>
+          <w:b/>
+          <w:sz w:val="26"/>
+          <w:szCs w:val="26"/>
+          <w:lang w:val="en-US"/>
+        </w:rPr>
+        <w:t>LauncherFireRate</w:t>
+      </w:r>
+      <w:proofErr w:type="spellEnd"/>
+      <w:r>
+        <w:rPr>
+          <w:b/>
+          <w:sz w:val="26"/>
+          <w:szCs w:val="26"/>
+          <w:lang w:val="en-US"/>
+        </w:rPr>
+        <w:t xml:space="preserve"> (float, 0.5)</w:t>
+      </w:r>
+    </w:p>
+    <w:p>
+      <w:pPr>
+        <w:pStyle w:val="ListParagraph"/>
+        <w:spacing w:line="240" w:lineRule="auto"/>
+        <w:ind w:left="1080"/>
+        <w:rPr>
+          <w:b/>
+          <w:sz w:val="26"/>
+          <w:szCs w:val="26"/>
+          <w:lang w:val="en-US"/>
+        </w:rPr>
+      </w:pPr>
+    </w:p>
+    <w:p>
+      <w:pPr>
+        <w:pStyle w:val="ListParagraph"/>
+        <w:spacing w:line="240" w:lineRule="auto"/>
+        <w:ind w:left="1080"/>
+        <w:rPr>
+          <w:b/>
+          <w:sz w:val="26"/>
+          <w:szCs w:val="26"/>
+          <w:lang w:val="en-US"/>
+        </w:rPr>
+      </w:pPr>
+      <w:proofErr w:type="spellStart"/>
+      <w:r>
+        <w:rPr>
+          <w:b/>
+          <w:sz w:val="26"/>
+          <w:szCs w:val="26"/>
+          <w:lang w:val="en-US"/>
+        </w:rPr>
+        <w:t>MissileLauncherUpgradedRange</w:t>
+      </w:r>
+      <w:proofErr w:type="spellEnd"/>
+      <w:r>
+        <w:rPr>
+          <w:b/>
+          <w:sz w:val="26"/>
+          <w:szCs w:val="26"/>
+          <w:lang w:val="en-US"/>
+        </w:rPr>
+        <w:t xml:space="preserve"> (float</w:t>
+      </w:r>
+      <w:r>
+        <w:rPr>
+          <w:b/>
+          <w:sz w:val="26"/>
+          <w:szCs w:val="26"/>
+          <w:lang w:val="en-US"/>
+        </w:rPr>
+        <w:t>, 30</w:t>
+      </w:r>
+      <w:r>
+        <w:rPr>
+          <w:b/>
+          <w:sz w:val="26"/>
+          <w:szCs w:val="26"/>
+          <w:lang w:val="en-US"/>
+        </w:rPr>
+        <w:t>)</w:t>
+      </w:r>
+    </w:p>
+    <w:p>
+      <w:pPr>
+        <w:pStyle w:val="ListParagraph"/>
+        <w:spacing w:line="240" w:lineRule="auto"/>
+        <w:ind w:left="1080"/>
+        <w:rPr>
+          <w:b/>
+          <w:sz w:val="26"/>
+          <w:szCs w:val="26"/>
+          <w:lang w:val="en-US"/>
+        </w:rPr>
+      </w:pPr>
+      <w:proofErr w:type="spellStart"/>
+      <w:r>
+        <w:rPr>
+          <w:b/>
+          <w:sz w:val="26"/>
+          <w:szCs w:val="26"/>
+          <w:lang w:val="en-US"/>
+        </w:rPr>
+        <w:t>MissileLauncherUpgradedFireRate</w:t>
+      </w:r>
+      <w:proofErr w:type="spellEnd"/>
+      <w:r>
+        <w:rPr>
+          <w:b/>
+          <w:sz w:val="26"/>
+          <w:szCs w:val="26"/>
+          <w:lang w:val="en-US"/>
+        </w:rPr>
+        <w:t xml:space="preserve"> (float</w:t>
+      </w:r>
+      <w:r>
+        <w:rPr>
+          <w:b/>
+          <w:sz w:val="26"/>
+          <w:szCs w:val="26"/>
+          <w:lang w:val="en-US"/>
+        </w:rPr>
+        <w:t>, 0.7</w:t>
+      </w:r>
+      <w:r>
+        <w:rPr>
+          <w:b/>
+          <w:sz w:val="26"/>
+          <w:szCs w:val="26"/>
+          <w:lang w:val="en-US"/>
+        </w:rPr>
+        <w:t>)</w:t>
+      </w:r>
+    </w:p>
+    <w:p>
+      <w:pPr>
+        <w:pStyle w:val="ListParagraph"/>
+        <w:ind w:left="1080"/>
+        <w:rPr>
+          <w:b/>
+          <w:sz w:val="32"/>
+          <w:szCs w:val="32"/>
+          <w:lang w:val="en-US"/>
+        </w:rPr>
+      </w:pPr>
+    </w:p>
+    <w:p>
+      <w:pPr>
+        <w:pStyle w:val="ListParagraph"/>
+        <w:ind w:left="1080"/>
+        <w:rPr>
+          <w:b/>
+          <w:sz w:val="26"/>
+          <w:szCs w:val="26"/>
+          <w:lang w:val="en-US"/>
+        </w:rPr>
+      </w:pPr>
+      <w:proofErr w:type="spellStart"/>
+      <w:r>
+        <w:rPr>
+          <w:b/>
+          <w:sz w:val="26"/>
+          <w:szCs w:val="26"/>
+          <w:lang w:val="en-US"/>
+        </w:rPr>
+        <w:t>LaserBeamerRange</w:t>
+      </w:r>
+      <w:proofErr w:type="spellEnd"/>
+      <w:r>
+        <w:rPr>
+          <w:b/>
+          <w:sz w:val="26"/>
+          <w:szCs w:val="26"/>
+          <w:lang w:val="en-US"/>
+        </w:rPr>
+        <w:t xml:space="preserve"> (float</w:t>
+      </w:r>
+      <w:r>
+        <w:rPr>
+          <w:b/>
+          <w:sz w:val="26"/>
+          <w:szCs w:val="26"/>
+          <w:lang w:val="en-US"/>
+        </w:rPr>
+        <w:t>, 20</w:t>
+      </w:r>
+      <w:r>
+        <w:rPr>
+          <w:b/>
+          <w:sz w:val="26"/>
+          <w:szCs w:val="26"/>
+          <w:lang w:val="en-US"/>
+        </w:rPr>
+        <w:t>)</w:t>
+      </w:r>
+    </w:p>
+    <w:p>
+      <w:pPr>
+        <w:pStyle w:val="ListParagraph"/>
+        <w:ind w:left="1080"/>
+        <w:rPr>
+          <w:b/>
+          <w:sz w:val="26"/>
+          <w:szCs w:val="26"/>
+          <w:lang w:val="en-US"/>
+        </w:rPr>
+      </w:pPr>
+      <w:proofErr w:type="spellStart"/>
+      <w:r>
+        <w:rPr>
+          <w:b/>
+          <w:sz w:val="26"/>
+          <w:szCs w:val="26"/>
+          <w:lang w:val="en-US"/>
+        </w:rPr>
+        <w:t>LaserBeamerDamageOverTime</w:t>
+      </w:r>
+      <w:proofErr w:type="spellEnd"/>
+      <w:r>
+        <w:rPr>
+          <w:b/>
+          <w:sz w:val="26"/>
+          <w:szCs w:val="26"/>
+          <w:lang w:val="en-US"/>
+        </w:rPr>
+        <w:t xml:space="preserve"> (</w:t>
+      </w:r>
+      <w:proofErr w:type="spellStart"/>
+      <w:r>
+        <w:rPr>
+          <w:b/>
+          <w:sz w:val="26"/>
+          <w:szCs w:val="26"/>
+          <w:lang w:val="en-US"/>
+        </w:rPr>
+        <w:t>int</w:t>
+      </w:r>
+      <w:proofErr w:type="spellEnd"/>
+      <w:r>
+        <w:rPr>
+          <w:b/>
+          <w:sz w:val="26"/>
+          <w:szCs w:val="26"/>
+          <w:lang w:val="en-US"/>
+        </w:rPr>
+        <w:t>, 30</w:t>
+      </w:r>
+      <w:r>
+        <w:rPr>
+          <w:b/>
+          <w:sz w:val="26"/>
+          <w:szCs w:val="26"/>
+          <w:lang w:val="en-US"/>
+        </w:rPr>
+        <w:t>)</w:t>
+      </w:r>
+    </w:p>
+    <w:p>
+      <w:pPr>
+        <w:pStyle w:val="ListParagraph"/>
+        <w:ind w:left="1080"/>
+        <w:rPr>
+          <w:b/>
+          <w:sz w:val="26"/>
+          <w:szCs w:val="26"/>
+          <w:lang w:val="en-US"/>
+        </w:rPr>
+      </w:pPr>
+      <w:proofErr w:type="spellStart"/>
+      <w:r>
+        <w:rPr>
+          <w:b/>
+          <w:sz w:val="26"/>
+          <w:szCs w:val="26"/>
+          <w:lang w:val="en-US"/>
+        </w:rPr>
+        <w:t>LaserBeamerSlowPercentage</w:t>
+      </w:r>
+      <w:proofErr w:type="spellEnd"/>
+      <w:r>
+        <w:rPr>
+          <w:b/>
+          <w:sz w:val="26"/>
+          <w:szCs w:val="26"/>
+          <w:lang w:val="en-US"/>
+        </w:rPr>
+        <w:t xml:space="preserve"> (float</w:t>
+      </w:r>
+      <w:r>
+        <w:rPr>
+          <w:b/>
+          <w:sz w:val="26"/>
+          <w:szCs w:val="26"/>
+          <w:lang w:val="en-US"/>
+        </w:rPr>
+        <w:t>, 0.4</w:t>
+      </w:r>
+      <w:r>
+        <w:rPr>
+          <w:b/>
+          <w:sz w:val="26"/>
+          <w:szCs w:val="26"/>
+          <w:lang w:val="en-US"/>
+        </w:rPr>
+        <w:t>)</w:t>
+      </w:r>
+    </w:p>
+    <w:p>
+      <w:pPr>
+        <w:pStyle w:val="ListParagraph"/>
+        <w:ind w:left="1080"/>
+        <w:rPr>
+          <w:b/>
+          <w:sz w:val="26"/>
+          <w:szCs w:val="26"/>
+          <w:lang w:val="en-US"/>
+        </w:rPr>
+      </w:pPr>
+    </w:p>
+    <w:p>
+      <w:pPr>
+        <w:pStyle w:val="ListParagraph"/>
+        <w:ind w:left="1080"/>
+        <w:rPr>
+          <w:b/>
+          <w:sz w:val="26"/>
+          <w:szCs w:val="26"/>
+          <w:lang w:val="en-US"/>
+        </w:rPr>
+      </w:pPr>
+      <w:proofErr w:type="spellStart"/>
+      <w:r>
+        <w:rPr>
+          <w:b/>
+          <w:sz w:val="26"/>
+          <w:szCs w:val="26"/>
+          <w:lang w:val="en-US"/>
+        </w:rPr>
+        <w:t>LaserBeamer</w:t>
       </w:r>
       <w:r>
         <w:rPr>
@@ -1747,16 +2274,7 @@
           <w:szCs w:val="26"/>
           <w:lang w:val="en-US"/>
         </w:rPr>
-        <w:t>, 2</w:t>
-      </w:r>
-      <w:r>
-        <w:rPr>
-          <w:b/>
-          <w:sz w:val="26"/>
-          <w:szCs w:val="26"/>
-          <w:lang w:val="en-US"/>
-        </w:rPr>
-        <w:t>0</w:t>
+        <w:t>, 25</w:t>
       </w:r>
       <w:r>
         <w:rPr>
@@ -1771,7 +2289,6 @@
     <w:p>
       <w:pPr>
         <w:pStyle w:val="ListParagraph"/>
-        <w:spacing w:line="240" w:lineRule="auto"/>
         <w:ind w:left="1080"/>
         <w:rPr>
           <w:b/>
@@ -1788,7 +2305,7 @@
           <w:szCs w:val="26"/>
           <w:lang w:val="en-US"/>
         </w:rPr>
-        <w:t>StandardTurret</w:t>
+        <w:t>LaserBeamer</w:t>
       </w:r>
       <w:r>
         <w:rPr>
@@ -1806,7 +2323,7 @@
           <w:szCs w:val="26"/>
           <w:lang w:val="en-US"/>
         </w:rPr>
-        <w:t>FireRate</w:t>
+        <w:t>DamageOverTime</w:t>
       </w:r>
       <w:proofErr w:type="spellEnd"/>
       <w:r>
@@ -1816,6 +2333,85 @@
           <w:szCs w:val="26"/>
           <w:lang w:val="en-US"/>
         </w:rPr>
+        <w:t xml:space="preserve"> (</w:t>
+      </w:r>
+      <w:proofErr w:type="spellStart"/>
+      <w:r>
+        <w:rPr>
+          <w:b/>
+          <w:sz w:val="26"/>
+          <w:szCs w:val="26"/>
+          <w:lang w:val="en-US"/>
+        </w:rPr>
+        <w:t>int</w:t>
+      </w:r>
+      <w:proofErr w:type="spellEnd"/>
+      <w:r>
+        <w:rPr>
+          <w:b/>
+          <w:sz w:val="26"/>
+          <w:szCs w:val="26"/>
+          <w:lang w:val="en-US"/>
+        </w:rPr>
+        <w:t>, 40</w:t>
+      </w:r>
+      <w:r>
+        <w:rPr>
+          <w:b/>
+          <w:sz w:val="26"/>
+          <w:szCs w:val="26"/>
+          <w:lang w:val="en-US"/>
+        </w:rPr>
+        <w:t>)</w:t>
+      </w:r>
+    </w:p>
+    <w:p>
+      <w:pPr>
+        <w:pStyle w:val="ListParagraph"/>
+        <w:ind w:left="1080"/>
+        <w:rPr>
+          <w:b/>
+          <w:sz w:val="26"/>
+          <w:szCs w:val="26"/>
+          <w:lang w:val="en-US"/>
+        </w:rPr>
+      </w:pPr>
+      <w:proofErr w:type="spellStart"/>
+      <w:r>
+        <w:rPr>
+          <w:b/>
+          <w:sz w:val="26"/>
+          <w:szCs w:val="26"/>
+          <w:lang w:val="en-US"/>
+        </w:rPr>
+        <w:t>LaserBeamer</w:t>
+      </w:r>
+      <w:r>
+        <w:rPr>
+          <w:b/>
+          <w:sz w:val="26"/>
+          <w:szCs w:val="26"/>
+          <w:lang w:val="en-US"/>
+        </w:rPr>
+        <w:t>Upgraded</w:t>
+      </w:r>
+      <w:r>
+        <w:rPr>
+          <w:b/>
+          <w:sz w:val="26"/>
+          <w:szCs w:val="26"/>
+          <w:lang w:val="en-US"/>
+        </w:rPr>
+        <w:t>SlowPercentage</w:t>
+      </w:r>
+      <w:proofErr w:type="spellEnd"/>
+      <w:r>
+        <w:rPr>
+          <w:b/>
+          <w:sz w:val="26"/>
+          <w:szCs w:val="26"/>
+          <w:lang w:val="en-US"/>
+        </w:rPr>
         <w:t xml:space="preserve"> (float</w:t>
       </w:r>
       <w:r>
@@ -1825,16 +2421,7 @@
           <w:szCs w:val="26"/>
           <w:lang w:val="en-US"/>
         </w:rPr>
-        <w:t xml:space="preserve">, </w:t>
-      </w:r>
-      <w:r>
-        <w:rPr>
-          <w:b/>
-          <w:sz w:val="26"/>
-          <w:szCs w:val="26"/>
-          <w:lang w:val="en-US"/>
-        </w:rPr>
-        <w:t>1.5</w:t>
+        <w:t>, 0.55</w:t>
       </w:r>
       <w:r>
         <w:rPr>
@@ -1849,25 +2436,70 @@
     <w:p>
       <w:pPr>
         <w:pStyle w:val="ListParagraph"/>
-        <w:spacing w:line="240" w:lineRule="auto"/>
-        <w:ind w:left="1080"/>
-        <w:rPr>
-          <w:b/>
-          <w:sz w:val="26"/>
-          <w:szCs w:val="26"/>
-          <w:lang w:val="en-US"/>
-        </w:rPr>
-      </w:pPr>
-    </w:p>
-    <w:p>
-      <w:pPr>
-        <w:pStyle w:val="ListParagraph"/>
-        <w:spacing w:line="240" w:lineRule="auto"/>
-        <w:ind w:left="1080"/>
-        <w:rPr>
-          <w:b/>
-          <w:sz w:val="26"/>
-          <w:szCs w:val="26"/>
+        <w:ind w:left="1080"/>
+        <w:rPr>
+          <w:b/>
+          <w:sz w:val="26"/>
+          <w:szCs w:val="26"/>
+          <w:lang w:val="en-US"/>
+        </w:rPr>
+      </w:pPr>
+    </w:p>
+    <w:p>
+      <w:pPr>
+        <w:pStyle w:val="ListParagraph"/>
+        <w:ind w:left="1080"/>
+        <w:rPr>
+          <w:b/>
+          <w:sz w:val="26"/>
+          <w:szCs w:val="26"/>
+          <w:lang w:val="en-US"/>
+        </w:rPr>
+      </w:pPr>
+    </w:p>
+    <w:p>
+      <w:pPr>
+        <w:pStyle w:val="ListParagraph"/>
+        <w:ind w:left="1080"/>
+        <w:rPr>
+          <w:b/>
+          <w:sz w:val="26"/>
+          <w:szCs w:val="26"/>
+          <w:lang w:val="en-US"/>
+        </w:rPr>
+      </w:pPr>
+    </w:p>
+    <w:p>
+      <w:pPr>
+        <w:pStyle w:val="ListParagraph"/>
+        <w:ind w:left="1080"/>
+        <w:rPr>
+          <w:b/>
+          <w:color w:val="FF0000"/>
+          <w:sz w:val="32"/>
+          <w:szCs w:val="32"/>
+          <w:lang w:val="en-US"/>
+        </w:rPr>
+      </w:pPr>
+      <w:r>
+        <w:rPr>
+          <w:b/>
+          <w:color w:val="FF0000"/>
+          <w:sz w:val="32"/>
+          <w:szCs w:val="32"/>
+          <w:lang w:val="en-US"/>
+        </w:rPr>
+        <w:t>Bullets:</w:t>
+      </w:r>
+    </w:p>
+    <w:p>
+      <w:pPr>
+        <w:pStyle w:val="ListParagraph"/>
+        <w:ind w:left="1080"/>
+        <w:rPr>
+          <w:b/>
+          <w:sz w:val="32"/>
+          <w:szCs w:val="32"/>
           <w:lang w:val="en-US"/>
         </w:rPr>
       </w:pPr>
@@ -1875,18 +2507,79 @@
       <w:r>
         <w:rPr>
           <w:b/>
-          <w:sz w:val="26"/>
-          <w:szCs w:val="26"/>
-          <w:lang w:val="en-US"/>
-        </w:rPr>
-        <w:t>MissileLauncherRange</w:t>
+          <w:sz w:val="32"/>
+          <w:szCs w:val="32"/>
+          <w:lang w:val="en-US"/>
+        </w:rPr>
+        <w:t>StandardBulletDamage</w:t>
       </w:r>
       <w:proofErr w:type="spellEnd"/>
       <w:r>
         <w:rPr>
           <w:b/>
-          <w:sz w:val="26"/>
-          <w:szCs w:val="26"/>
+          <w:sz w:val="32"/>
+          <w:szCs w:val="32"/>
+          <w:lang w:val="en-US"/>
+        </w:rPr>
+        <w:t xml:space="preserve"> (</w:t>
+      </w:r>
+      <w:proofErr w:type="spellStart"/>
+      <w:r>
+        <w:rPr>
+          <w:b/>
+          <w:sz w:val="32"/>
+          <w:szCs w:val="32"/>
+          <w:lang w:val="en-US"/>
+        </w:rPr>
+        <w:t>int</w:t>
+      </w:r>
+      <w:proofErr w:type="spellEnd"/>
+      <w:r>
+        <w:rPr>
+          <w:b/>
+          <w:sz w:val="32"/>
+          <w:szCs w:val="32"/>
+          <w:lang w:val="en-US"/>
+        </w:rPr>
+        <w:t>, 50</w:t>
+      </w:r>
+      <w:r>
+        <w:rPr>
+          <w:b/>
+          <w:sz w:val="32"/>
+          <w:szCs w:val="32"/>
+          <w:lang w:val="en-US"/>
+        </w:rPr>
+        <w:t>)</w:t>
+      </w:r>
+    </w:p>
+    <w:p>
+      <w:pPr>
+        <w:pStyle w:val="ListParagraph"/>
+        <w:ind w:left="1080"/>
+        <w:rPr>
+          <w:b/>
+          <w:sz w:val="32"/>
+          <w:szCs w:val="32"/>
+          <w:lang w:val="en-US"/>
+        </w:rPr>
+      </w:pPr>
+      <w:proofErr w:type="spellStart"/>
+      <w:r>
+        <w:rPr>
+          <w:b/>
+          <w:sz w:val="32"/>
+          <w:szCs w:val="32"/>
+          <w:lang w:val="en-US"/>
+        </w:rPr>
+        <w:t>StandardBulletSpeed</w:t>
+      </w:r>
+      <w:proofErr w:type="spellEnd"/>
+      <w:r>
+        <w:rPr>
+          <w:b/>
+          <w:sz w:val="32"/>
+          <w:szCs w:val="32"/>
           <w:lang w:val="en-US"/>
         </w:rPr>
         <w:t xml:space="preserve"> (float</w:t>
@@ -1894,17 +2587,17 @@
       <w:r>
         <w:rPr>
           <w:b/>
-          <w:sz w:val="26"/>
-          <w:szCs w:val="26"/>
-          <w:lang w:val="en-US"/>
-        </w:rPr>
-        <w:t>, 25</w:t>
-      </w:r>
-      <w:r>
-        <w:rPr>
-          <w:b/>
-          <w:sz w:val="26"/>
-          <w:szCs w:val="26"/>
+          <w:sz w:val="32"/>
+          <w:szCs w:val="32"/>
+          <w:lang w:val="en-US"/>
+        </w:rPr>
+        <w:t>, 60</w:t>
+      </w:r>
+      <w:r>
+        <w:rPr>
+          <w:b/>
+          <w:sz w:val="32"/>
+          <w:szCs w:val="32"/>
           <w:lang w:val="en-US"/>
         </w:rPr>
         <w:t>)</w:t>
@@ -1913,12 +2606,23 @@
     <w:p>
       <w:pPr>
         <w:pStyle w:val="ListParagraph"/>
-        <w:spacing w:line="240" w:lineRule="auto"/>
-        <w:ind w:left="1080"/>
-        <w:rPr>
-          <w:b/>
-          <w:sz w:val="26"/>
-          <w:szCs w:val="26"/>
+        <w:ind w:left="1080"/>
+        <w:rPr>
+          <w:b/>
+          <w:sz w:val="32"/>
+          <w:szCs w:val="32"/>
+          <w:lang w:val="en-US"/>
+        </w:rPr>
+      </w:pPr>
+    </w:p>
+    <w:p>
+      <w:pPr>
+        <w:pStyle w:val="ListParagraph"/>
+        <w:ind w:left="1080"/>
+        <w:rPr>
+          <w:b/>
+          <w:sz w:val="32"/>
+          <w:szCs w:val="32"/>
           <w:lang w:val="en-US"/>
         </w:rPr>
       </w:pPr>
@@ -1926,8 +2630,105 @@
       <w:r>
         <w:rPr>
           <w:b/>
-          <w:sz w:val="26"/>
-          <w:szCs w:val="26"/>
+          <w:sz w:val="32"/>
+          <w:szCs w:val="32"/>
+          <w:lang w:val="en-US"/>
+        </w:rPr>
+        <w:t>StandardBulletUpgradedDamage</w:t>
+      </w:r>
+      <w:proofErr w:type="spellEnd"/>
+      <w:r>
+        <w:rPr>
+          <w:b/>
+          <w:sz w:val="32"/>
+          <w:szCs w:val="32"/>
+          <w:lang w:val="en-US"/>
+        </w:rPr>
+        <w:t xml:space="preserve"> (</w:t>
+      </w:r>
+      <w:proofErr w:type="spellStart"/>
+      <w:r>
+        <w:rPr>
+          <w:b/>
+          <w:sz w:val="32"/>
+          <w:szCs w:val="32"/>
+          <w:lang w:val="en-US"/>
+        </w:rPr>
+        <w:t>int</w:t>
+      </w:r>
+      <w:proofErr w:type="spellEnd"/>
+      <w:r>
+        <w:rPr>
+          <w:b/>
+          <w:sz w:val="32"/>
+          <w:szCs w:val="32"/>
+          <w:lang w:val="en-US"/>
+        </w:rPr>
+        <w:t>, 60)</w:t>
+      </w:r>
+    </w:p>
+    <w:p>
+      <w:pPr>
+        <w:pStyle w:val="ListParagraph"/>
+        <w:ind w:left="1080"/>
+        <w:rPr>
+          <w:b/>
+          <w:sz w:val="32"/>
+          <w:szCs w:val="32"/>
+          <w:lang w:val="en-US"/>
+        </w:rPr>
+      </w:pPr>
+      <w:proofErr w:type="spellStart"/>
+      <w:r>
+        <w:rPr>
+          <w:b/>
+          <w:sz w:val="32"/>
+          <w:szCs w:val="32"/>
+          <w:lang w:val="en-US"/>
+        </w:rPr>
+        <w:t>StandardBulletUpgradedSpeed</w:t>
+      </w:r>
+      <w:proofErr w:type="spellEnd"/>
+      <w:r>
+        <w:rPr>
+          <w:b/>
+          <w:sz w:val="32"/>
+          <w:szCs w:val="32"/>
+          <w:lang w:val="en-US"/>
+        </w:rPr>
+        <w:t xml:space="preserve"> (float, 65)</w:t>
+      </w:r>
+    </w:p>
+    <w:p>
+      <w:pPr>
+        <w:pStyle w:val="ListParagraph"/>
+        <w:ind w:left="1080"/>
+        <w:rPr>
+          <w:b/>
+          <w:color w:val="FF0000"/>
+          <w:sz w:val="32"/>
+          <w:szCs w:val="32"/>
+          <w:lang w:val="en-US"/>
+        </w:rPr>
+      </w:pPr>
+    </w:p>
+    <w:p>
+      <w:pPr>
+        <w:pStyle w:val="ListParagraph"/>
+        <w:ind w:left="1080"/>
+        <w:rPr>
+          <w:b/>
+          <w:sz w:val="32"/>
+          <w:szCs w:val="32"/>
+          <w:lang w:val="en-US"/>
+        </w:rPr>
+      </w:pPr>
+      <w:proofErr w:type="spellStart"/>
+      <w:r>
+        <w:rPr>
+          <w:b/>
+          <w:sz w:val="32"/>
+          <w:szCs w:val="32"/>
           <w:lang w:val="en-US"/>
         </w:rPr>
         <w:t>Missile</w:t>
@@ -1935,82 +2736,102 @@
       <w:r>
         <w:rPr>
           <w:b/>
-          <w:sz w:val="26"/>
-          <w:szCs w:val="26"/>
-          <w:lang w:val="en-US"/>
-        </w:rPr>
-        <w:t>LauncherFireRate</w:t>
+          <w:sz w:val="32"/>
+          <w:szCs w:val="32"/>
+          <w:lang w:val="en-US"/>
+        </w:rPr>
+        <w:t>Damage</w:t>
       </w:r>
       <w:proofErr w:type="spellEnd"/>
       <w:r>
         <w:rPr>
           <w:b/>
-          <w:sz w:val="26"/>
-          <w:szCs w:val="26"/>
-          <w:lang w:val="en-US"/>
-        </w:rPr>
-        <w:t xml:space="preserve"> (float, 0.5)</w:t>
-      </w:r>
-    </w:p>
-    <w:p>
-      <w:pPr>
-        <w:pStyle w:val="ListParagraph"/>
-        <w:spacing w:line="240" w:lineRule="auto"/>
-        <w:ind w:left="1080"/>
-        <w:rPr>
-          <w:b/>
-          <w:sz w:val="26"/>
-          <w:szCs w:val="26"/>
-          <w:lang w:val="en-US"/>
-        </w:rPr>
-      </w:pPr>
-    </w:p>
-    <w:p>
-      <w:pPr>
-        <w:pStyle w:val="ListParagraph"/>
-        <w:spacing w:line="240" w:lineRule="auto"/>
-        <w:ind w:left="1080"/>
-        <w:rPr>
-          <w:b/>
-          <w:sz w:val="26"/>
-          <w:szCs w:val="26"/>
-          <w:lang w:val="en-US"/>
-        </w:rPr>
-      </w:pPr>
+          <w:sz w:val="32"/>
+          <w:szCs w:val="32"/>
+          <w:lang w:val="en-US"/>
+        </w:rPr>
+        <w:t xml:space="preserve"> (</w:t>
+      </w:r>
       <w:proofErr w:type="spellStart"/>
       <w:r>
         <w:rPr>
           <w:b/>
-          <w:sz w:val="26"/>
-          <w:szCs w:val="26"/>
-          <w:lang w:val="en-US"/>
-        </w:rPr>
-        <w:t>MissileLauncher</w:t>
-      </w:r>
-      <w:r>
-        <w:rPr>
-          <w:b/>
-          <w:sz w:val="26"/>
-          <w:szCs w:val="26"/>
-          <w:lang w:val="en-US"/>
-        </w:rPr>
-        <w:t>Upgraded</w:t>
-      </w:r>
-      <w:r>
-        <w:rPr>
-          <w:b/>
-          <w:sz w:val="26"/>
-          <w:szCs w:val="26"/>
-          <w:lang w:val="en-US"/>
-        </w:rPr>
-        <w:t>Range</w:t>
+          <w:sz w:val="32"/>
+          <w:szCs w:val="32"/>
+          <w:lang w:val="en-US"/>
+        </w:rPr>
+        <w:t>int</w:t>
       </w:r>
       <w:proofErr w:type="spellEnd"/>
       <w:r>
         <w:rPr>
           <w:b/>
-          <w:sz w:val="26"/>
-          <w:szCs w:val="26"/>
+          <w:sz w:val="32"/>
+          <w:szCs w:val="32"/>
+          <w:lang w:val="en-US"/>
+        </w:rPr>
+        <w:t>, 35)</w:t>
+      </w:r>
+    </w:p>
+    <w:p>
+      <w:pPr>
+        <w:pStyle w:val="ListParagraph"/>
+        <w:ind w:left="1080"/>
+        <w:rPr>
+          <w:b/>
+          <w:sz w:val="32"/>
+          <w:szCs w:val="32"/>
+          <w:lang w:val="en-US"/>
+        </w:rPr>
+      </w:pPr>
+      <w:proofErr w:type="spellStart"/>
+      <w:r>
+        <w:rPr>
+          <w:b/>
+          <w:sz w:val="32"/>
+          <w:szCs w:val="32"/>
+          <w:lang w:val="en-US"/>
+        </w:rPr>
+        <w:t>MissileSpeed</w:t>
+      </w:r>
+      <w:proofErr w:type="spellEnd"/>
+      <w:r>
+        <w:rPr>
+          <w:b/>
+          <w:sz w:val="32"/>
+          <w:szCs w:val="32"/>
+          <w:lang w:val="en-US"/>
+        </w:rPr>
+        <w:t xml:space="preserve"> (float, 30)</w:t>
+      </w:r>
+    </w:p>
+    <w:p>
+      <w:pPr>
+        <w:pStyle w:val="ListParagraph"/>
+        <w:ind w:left="1080"/>
+        <w:rPr>
+          <w:b/>
+          <w:sz w:val="32"/>
+          <w:szCs w:val="32"/>
+          <w:lang w:val="en-US"/>
+        </w:rPr>
+      </w:pPr>
+      <w:proofErr w:type="spellStart"/>
+      <w:r>
+        <w:rPr>
+          <w:b/>
+          <w:sz w:val="32"/>
+          <w:szCs w:val="32"/>
+          <w:lang w:val="en-US"/>
+        </w:rPr>
+        <w:t>MissileExplosionRadius</w:t>
+      </w:r>
+      <w:proofErr w:type="spellEnd"/>
+      <w:r>
+        <w:rPr>
+          <w:b/>
+          <w:sz w:val="32"/>
+          <w:szCs w:val="32"/>
           <w:lang w:val="en-US"/>
         </w:rPr>
         <w:t xml:space="preserve"> (float</w:t>
@@ -2018,17 +2839,17 @@
       <w:r>
         <w:rPr>
           <w:b/>
-          <w:sz w:val="26"/>
-          <w:szCs w:val="26"/>
-          <w:lang w:val="en-US"/>
-        </w:rPr>
-        <w:t>, 30</w:t>
-      </w:r>
-      <w:r>
-        <w:rPr>
-          <w:b/>
-          <w:sz w:val="26"/>
-          <w:szCs w:val="26"/>
+          <w:sz w:val="32"/>
+          <w:szCs w:val="32"/>
+          <w:lang w:val="en-US"/>
+        </w:rPr>
+        <w:t>, 5</w:t>
+      </w:r>
+      <w:r>
+        <w:rPr>
+          <w:b/>
+          <w:sz w:val="32"/>
+          <w:szCs w:val="32"/>
           <w:lang w:val="en-US"/>
         </w:rPr>
         <w:t>)</w:t>
@@ -2037,12 +2858,23 @@
     <w:p>
       <w:pPr>
         <w:pStyle w:val="ListParagraph"/>
-        <w:spacing w:line="240" w:lineRule="auto"/>
-        <w:ind w:left="1080"/>
-        <w:rPr>
-          <w:b/>
-          <w:sz w:val="26"/>
-          <w:szCs w:val="26"/>
+        <w:ind w:left="1080"/>
+        <w:rPr>
+          <w:b/>
+          <w:sz w:val="32"/>
+          <w:szCs w:val="32"/>
+          <w:lang w:val="en-US"/>
+        </w:rPr>
+      </w:pPr>
+    </w:p>
+    <w:p>
+      <w:pPr>
+        <w:pStyle w:val="ListParagraph"/>
+        <w:ind w:left="1080"/>
+        <w:rPr>
+          <w:b/>
+          <w:sz w:val="32"/>
+          <w:szCs w:val="32"/>
           <w:lang w:val="en-US"/>
         </w:rPr>
       </w:pPr>
@@ -2050,54 +2882,56 @@
       <w:r>
         <w:rPr>
           <w:b/>
-          <w:sz w:val="26"/>
-          <w:szCs w:val="26"/>
-          <w:lang w:val="en-US"/>
-        </w:rPr>
-        <w:t>MissileLauncher</w:t>
-      </w:r>
-      <w:r>
-        <w:rPr>
-          <w:b/>
-          <w:sz w:val="26"/>
-          <w:szCs w:val="26"/>
-          <w:lang w:val="en-US"/>
-        </w:rPr>
-        <w:t>Upgraded</w:t>
-      </w:r>
-      <w:r>
-        <w:rPr>
-          <w:b/>
-          <w:sz w:val="26"/>
-          <w:szCs w:val="26"/>
-          <w:lang w:val="en-US"/>
-        </w:rPr>
-        <w:t>FireRate</w:t>
+          <w:sz w:val="32"/>
+          <w:szCs w:val="32"/>
+          <w:lang w:val="en-US"/>
+        </w:rPr>
+        <w:t>MissileUpgraded</w:t>
+      </w:r>
+      <w:r>
+        <w:rPr>
+          <w:b/>
+          <w:sz w:val="32"/>
+          <w:szCs w:val="32"/>
+          <w:lang w:val="en-US"/>
+        </w:rPr>
+        <w:t>Damage</w:t>
       </w:r>
       <w:proofErr w:type="spellEnd"/>
       <w:r>
         <w:rPr>
           <w:b/>
-          <w:sz w:val="26"/>
-          <w:szCs w:val="26"/>
-          <w:lang w:val="en-US"/>
-        </w:rPr>
-        <w:t xml:space="preserve"> (float</w:t>
-      </w:r>
-      <w:r>
-        <w:rPr>
-          <w:b/>
-          <w:sz w:val="26"/>
-          <w:szCs w:val="26"/>
-          <w:lang w:val="en-US"/>
-        </w:rPr>
-        <w:t>, 0.7</w:t>
-      </w:r>
-      <w:r>
-        <w:rPr>
-          <w:b/>
-          <w:sz w:val="26"/>
-          <w:szCs w:val="26"/>
+          <w:sz w:val="32"/>
+          <w:szCs w:val="32"/>
+          <w:lang w:val="en-US"/>
+        </w:rPr>
+        <w:t xml:space="preserve"> (</w:t>
+      </w:r>
+      <w:proofErr w:type="spellStart"/>
+      <w:r>
+        <w:rPr>
+          <w:b/>
+          <w:sz w:val="32"/>
+          <w:szCs w:val="32"/>
+          <w:lang w:val="en-US"/>
+        </w:rPr>
+        <w:t>int</w:t>
+      </w:r>
+      <w:proofErr w:type="spellEnd"/>
+      <w:r>
+        <w:rPr>
+          <w:b/>
+          <w:sz w:val="32"/>
+          <w:szCs w:val="32"/>
+          <w:lang w:val="en-US"/>
+        </w:rPr>
+        <w:t>, 40</w:t>
+      </w:r>
+      <w:r>
+        <w:rPr>
+          <w:b/>
+          <w:sz w:val="32"/>
+          <w:szCs w:val="32"/>
           <w:lang w:val="en-US"/>
         </w:rPr>
         <w:t>)</w:t>
@@ -2114,974 +2948,37 @@
           <w:lang w:val="en-US"/>
         </w:rPr>
       </w:pPr>
-    </w:p>
-    <w:p>
-      <w:pPr>
-        <w:pStyle w:val="ListParagraph"/>
-        <w:ind w:left="1080"/>
-        <w:rPr>
-          <w:b/>
-          <w:sz w:val="26"/>
-          <w:szCs w:val="26"/>
-          <w:lang w:val="en-US"/>
-        </w:rPr>
-      </w:pPr>
       <w:proofErr w:type="spellStart"/>
       <w:r>
         <w:rPr>
           <w:b/>
-          <w:sz w:val="26"/>
-          <w:szCs w:val="26"/>
-          <w:lang w:val="en-US"/>
-        </w:rPr>
-        <w:t>LaserBeamerRange</w:t>
+          <w:sz w:val="32"/>
+          <w:szCs w:val="32"/>
+          <w:lang w:val="en-US"/>
+        </w:rPr>
+        <w:t>MissileUpgradedSpeed</w:t>
       </w:r>
       <w:proofErr w:type="spellEnd"/>
       <w:r>
         <w:rPr>
           <w:b/>
-          <w:sz w:val="26"/>
-          <w:szCs w:val="26"/>
-          <w:lang w:val="en-US"/>
-        </w:rPr>
-        <w:t xml:space="preserve"> (float</w:t>
-      </w:r>
-      <w:r>
-        <w:rPr>
-          <w:b/>
-          <w:sz w:val="26"/>
-          <w:szCs w:val="26"/>
-          <w:lang w:val="en-US"/>
-        </w:rPr>
-        <w:t>, 20</w:t>
-      </w:r>
-      <w:r>
-        <w:rPr>
-          <w:b/>
-          <w:sz w:val="26"/>
-          <w:szCs w:val="26"/>
-          <w:lang w:val="en-US"/>
-        </w:rPr>
-        <w:t>)</w:t>
-      </w:r>
-    </w:p>
-    <w:p>
-      <w:pPr>
-        <w:pStyle w:val="ListParagraph"/>
-        <w:ind w:left="1080"/>
-        <w:rPr>
-          <w:b/>
-          <w:sz w:val="26"/>
-          <w:szCs w:val="26"/>
-          <w:lang w:val="en-US"/>
-        </w:rPr>
-      </w:pPr>
-      <w:proofErr w:type="spellStart"/>
-      <w:r>
-        <w:rPr>
-          <w:b/>
-          <w:sz w:val="26"/>
-          <w:szCs w:val="26"/>
-          <w:lang w:val="en-US"/>
-        </w:rPr>
-        <w:t>LaserBeamerDamageOverTime</w:t>
-      </w:r>
-      <w:proofErr w:type="spellEnd"/>
-      <w:r>
-        <w:rPr>
-          <w:b/>
-          <w:sz w:val="26"/>
-          <w:szCs w:val="26"/>
-          <w:lang w:val="en-US"/>
-        </w:rPr>
-        <w:t xml:space="preserve"> (</w:t>
-      </w:r>
-      <w:proofErr w:type="spellStart"/>
-      <w:r>
-        <w:rPr>
-          <w:b/>
-          <w:sz w:val="26"/>
-          <w:szCs w:val="26"/>
-          <w:lang w:val="en-US"/>
-        </w:rPr>
-        <w:t>int</w:t>
-      </w:r>
-      <w:proofErr w:type="spellEnd"/>
-      <w:r>
-        <w:rPr>
-          <w:b/>
-          <w:sz w:val="26"/>
-          <w:szCs w:val="26"/>
-          <w:lang w:val="en-US"/>
-        </w:rPr>
-        <w:t>, 30</w:t>
-      </w:r>
-      <w:r>
-        <w:rPr>
-          <w:b/>
-          <w:sz w:val="26"/>
-          <w:szCs w:val="26"/>
-          <w:lang w:val="en-US"/>
-        </w:rPr>
-        <w:t>)</w:t>
-      </w:r>
-    </w:p>
-    <w:p>
-      <w:pPr>
-        <w:pStyle w:val="ListParagraph"/>
-        <w:ind w:left="1080"/>
-        <w:rPr>
-          <w:b/>
-          <w:sz w:val="26"/>
-          <w:szCs w:val="26"/>
-          <w:lang w:val="en-US"/>
-        </w:rPr>
-      </w:pPr>
-      <w:proofErr w:type="spellStart"/>
-      <w:r>
-        <w:rPr>
-          <w:b/>
-          <w:sz w:val="26"/>
-          <w:szCs w:val="26"/>
-          <w:lang w:val="en-US"/>
-        </w:rPr>
-        <w:t>LaserBeamerSlowPercentage</w:t>
-      </w:r>
-      <w:proofErr w:type="spellEnd"/>
-      <w:r>
-        <w:rPr>
-          <w:b/>
-          <w:sz w:val="26"/>
-          <w:szCs w:val="26"/>
-          <w:lang w:val="en-US"/>
-        </w:rPr>
-        <w:t xml:space="preserve"> (float</w:t>
-      </w:r>
-      <w:r>
-        <w:rPr>
-          <w:b/>
-          <w:sz w:val="26"/>
-          <w:szCs w:val="26"/>
-          <w:lang w:val="en-US"/>
-        </w:rPr>
-        <w:t>, 0.4</w:t>
-      </w:r>
-      <w:r>
-        <w:rPr>
-          <w:b/>
-          <w:sz w:val="26"/>
-          <w:szCs w:val="26"/>
-          <w:lang w:val="en-US"/>
-        </w:rPr>
-        <w:t>)</w:t>
-      </w:r>
-    </w:p>
-    <w:p>
-      <w:pPr>
-        <w:pStyle w:val="ListParagraph"/>
-        <w:ind w:left="1080"/>
-        <w:rPr>
-          <w:b/>
-          <w:sz w:val="26"/>
-          <w:szCs w:val="26"/>
-          <w:lang w:val="en-US"/>
-        </w:rPr>
-      </w:pPr>
-    </w:p>
-    <w:p>
-      <w:pPr>
-        <w:pStyle w:val="ListParagraph"/>
-        <w:ind w:left="1080"/>
-        <w:rPr>
-          <w:b/>
-          <w:sz w:val="26"/>
-          <w:szCs w:val="26"/>
-          <w:lang w:val="en-US"/>
-        </w:rPr>
-      </w:pPr>
-      <w:proofErr w:type="spellStart"/>
-      <w:r>
-        <w:rPr>
-          <w:b/>
-          <w:sz w:val="26"/>
-          <w:szCs w:val="26"/>
-          <w:lang w:val="en-US"/>
-        </w:rPr>
-        <w:t>LaserBeamer</w:t>
-      </w:r>
-      <w:r>
-        <w:rPr>
-          <w:b/>
-          <w:sz w:val="26"/>
-          <w:szCs w:val="26"/>
-          <w:lang w:val="en-US"/>
-        </w:rPr>
-        <w:t>Upgraded</w:t>
-      </w:r>
-      <w:r>
-        <w:rPr>
-          <w:b/>
-          <w:sz w:val="26"/>
-          <w:szCs w:val="26"/>
-          <w:lang w:val="en-US"/>
-        </w:rPr>
-        <w:t>Range</w:t>
-      </w:r>
-      <w:proofErr w:type="spellEnd"/>
-      <w:r>
-        <w:rPr>
-          <w:b/>
-          <w:sz w:val="26"/>
-          <w:szCs w:val="26"/>
-          <w:lang w:val="en-US"/>
-        </w:rPr>
-        <w:t xml:space="preserve"> (float</w:t>
-      </w:r>
-      <w:r>
-        <w:rPr>
-          <w:b/>
-          <w:sz w:val="26"/>
-          <w:szCs w:val="26"/>
-          <w:lang w:val="en-US"/>
-        </w:rPr>
-        <w:t>, 25</w:t>
-      </w:r>
-      <w:r>
-        <w:rPr>
-          <w:b/>
-          <w:sz w:val="26"/>
-          <w:szCs w:val="26"/>
-          <w:lang w:val="en-US"/>
-        </w:rPr>
-        <w:t>)</w:t>
-      </w:r>
-    </w:p>
-    <w:p>
-      <w:pPr>
-        <w:pStyle w:val="ListParagraph"/>
-        <w:ind w:left="1080"/>
-        <w:rPr>
-          <w:b/>
-          <w:sz w:val="26"/>
-          <w:szCs w:val="26"/>
-          <w:lang w:val="en-US"/>
-        </w:rPr>
-      </w:pPr>
-      <w:proofErr w:type="spellStart"/>
-      <w:r>
-        <w:rPr>
-          <w:b/>
-          <w:sz w:val="26"/>
-          <w:szCs w:val="26"/>
-          <w:lang w:val="en-US"/>
-        </w:rPr>
-        <w:t>LaserBeamer</w:t>
-      </w:r>
-      <w:r>
-        <w:rPr>
-          <w:b/>
-          <w:sz w:val="26"/>
-          <w:szCs w:val="26"/>
-          <w:lang w:val="en-US"/>
-        </w:rPr>
-        <w:t>Upgraded</w:t>
-      </w:r>
-      <w:r>
-        <w:rPr>
-          <w:b/>
-          <w:sz w:val="26"/>
-          <w:szCs w:val="26"/>
-          <w:lang w:val="en-US"/>
-        </w:rPr>
-        <w:t>DamageOverTime</w:t>
-      </w:r>
-      <w:proofErr w:type="spellEnd"/>
-      <w:r>
-        <w:rPr>
-          <w:b/>
-          <w:sz w:val="26"/>
-          <w:szCs w:val="26"/>
-          <w:lang w:val="en-US"/>
-        </w:rPr>
-        <w:t xml:space="preserve"> (</w:t>
-      </w:r>
-      <w:proofErr w:type="spellStart"/>
-      <w:r>
-        <w:rPr>
-          <w:b/>
-          <w:sz w:val="26"/>
-          <w:szCs w:val="26"/>
-          <w:lang w:val="en-US"/>
-        </w:rPr>
-        <w:t>int</w:t>
-      </w:r>
-      <w:proofErr w:type="spellEnd"/>
-      <w:r>
-        <w:rPr>
-          <w:b/>
-          <w:sz w:val="26"/>
-          <w:szCs w:val="26"/>
-          <w:lang w:val="en-US"/>
-        </w:rPr>
-        <w:t>, 40</w:t>
-      </w:r>
-      <w:r>
-        <w:rPr>
-          <w:b/>
-          <w:sz w:val="26"/>
-          <w:szCs w:val="26"/>
-          <w:lang w:val="en-US"/>
-        </w:rPr>
-        <w:t>)</w:t>
-      </w:r>
-    </w:p>
-    <w:p>
-      <w:pPr>
-        <w:pStyle w:val="ListParagraph"/>
-        <w:ind w:left="1080"/>
-        <w:rPr>
-          <w:b/>
-          <w:sz w:val="26"/>
-          <w:szCs w:val="26"/>
-          <w:lang w:val="en-US"/>
-        </w:rPr>
-      </w:pPr>
-      <w:proofErr w:type="spellStart"/>
-      <w:r>
-        <w:rPr>
-          <w:b/>
-          <w:sz w:val="26"/>
-          <w:szCs w:val="26"/>
-          <w:lang w:val="en-US"/>
-        </w:rPr>
-        <w:t>LaserBeamer</w:t>
-      </w:r>
-      <w:r>
-        <w:rPr>
-          <w:b/>
-          <w:sz w:val="26"/>
-          <w:szCs w:val="26"/>
-          <w:lang w:val="en-US"/>
-        </w:rPr>
-        <w:t>Upgraded</w:t>
-      </w:r>
-      <w:r>
-        <w:rPr>
-          <w:b/>
-          <w:sz w:val="26"/>
-          <w:szCs w:val="26"/>
-          <w:lang w:val="en-US"/>
-        </w:rPr>
-        <w:t>SlowPercentage</w:t>
-      </w:r>
-      <w:proofErr w:type="spellEnd"/>
-      <w:r>
-        <w:rPr>
-          <w:b/>
-          <w:sz w:val="26"/>
-          <w:szCs w:val="26"/>
-          <w:lang w:val="en-US"/>
-        </w:rPr>
-        <w:t xml:space="preserve"> (float</w:t>
-      </w:r>
-      <w:r>
-        <w:rPr>
-          <w:b/>
-          <w:sz w:val="26"/>
-          <w:szCs w:val="26"/>
-          <w:lang w:val="en-US"/>
-        </w:rPr>
-        <w:t>, 0.55</w:t>
-      </w:r>
-      <w:r>
-        <w:rPr>
-          <w:b/>
-          <w:sz w:val="26"/>
-          <w:szCs w:val="26"/>
-          <w:lang w:val="en-US"/>
-        </w:rPr>
-        <w:t>)</w:t>
-      </w:r>
-    </w:p>
-    <w:p>
-      <w:pPr>
-        <w:pStyle w:val="ListParagraph"/>
-        <w:ind w:left="1080"/>
-        <w:rPr>
-          <w:b/>
-          <w:sz w:val="26"/>
-          <w:szCs w:val="26"/>
-          <w:lang w:val="en-US"/>
-        </w:rPr>
-      </w:pPr>
-    </w:p>
-    <w:p>
-      <w:pPr>
-        <w:pStyle w:val="ListParagraph"/>
-        <w:ind w:left="1080"/>
-        <w:rPr>
-          <w:b/>
-          <w:sz w:val="26"/>
-          <w:szCs w:val="26"/>
-          <w:lang w:val="en-US"/>
-        </w:rPr>
-      </w:pPr>
-    </w:p>
-    <w:p>
-      <w:pPr>
-        <w:pStyle w:val="ListParagraph"/>
-        <w:ind w:left="1080"/>
-        <w:rPr>
-          <w:b/>
-          <w:sz w:val="26"/>
-          <w:szCs w:val="26"/>
-          <w:lang w:val="en-US"/>
-        </w:rPr>
-      </w:pPr>
-    </w:p>
-    <w:p>
-      <w:pPr>
-        <w:pStyle w:val="ListParagraph"/>
-        <w:ind w:left="1080"/>
-        <w:rPr>
-          <w:b/>
-          <w:color w:val="FF0000"/>
-          <w:sz w:val="32"/>
-          <w:szCs w:val="32"/>
-          <w:lang w:val="en-US"/>
-        </w:rPr>
-      </w:pPr>
-      <w:r>
-        <w:rPr>
-          <w:b/>
-          <w:color w:val="FF0000"/>
-          <w:sz w:val="32"/>
-          <w:szCs w:val="32"/>
-          <w:lang w:val="en-US"/>
-        </w:rPr>
-        <w:t>Bullets:</w:t>
-      </w:r>
-    </w:p>
-    <w:p>
-      <w:pPr>
-        <w:pStyle w:val="ListParagraph"/>
-        <w:ind w:left="1080"/>
-        <w:rPr>
-          <w:b/>
-          <w:sz w:val="32"/>
-          <w:szCs w:val="32"/>
-          <w:lang w:val="en-US"/>
-        </w:rPr>
-      </w:pPr>
-      <w:proofErr w:type="spellStart"/>
-      <w:r>
-        <w:rPr>
-          <w:b/>
-          <w:sz w:val="32"/>
-          <w:szCs w:val="32"/>
-          <w:lang w:val="en-US"/>
-        </w:rPr>
-        <w:t>StandardBullet</w:t>
-      </w:r>
-      <w:r>
-        <w:rPr>
-          <w:b/>
-          <w:sz w:val="32"/>
-          <w:szCs w:val="32"/>
-          <w:lang w:val="en-US"/>
-        </w:rPr>
-        <w:t>Damage</w:t>
-      </w:r>
-      <w:proofErr w:type="spellEnd"/>
-      <w:r>
-        <w:rPr>
-          <w:b/>
-          <w:sz w:val="32"/>
-          <w:szCs w:val="32"/>
-          <w:lang w:val="en-US"/>
-        </w:rPr>
-        <w:t xml:space="preserve"> (</w:t>
-      </w:r>
-      <w:proofErr w:type="spellStart"/>
-      <w:r>
-        <w:rPr>
-          <w:b/>
-          <w:sz w:val="32"/>
-          <w:szCs w:val="32"/>
-          <w:lang w:val="en-US"/>
-        </w:rPr>
-        <w:t>int</w:t>
-      </w:r>
-      <w:proofErr w:type="spellEnd"/>
-      <w:r>
-        <w:rPr>
-          <w:b/>
-          <w:sz w:val="32"/>
-          <w:szCs w:val="32"/>
-          <w:lang w:val="en-US"/>
-        </w:rPr>
-        <w:t>, 50</w:t>
-      </w:r>
-      <w:r>
-        <w:rPr>
-          <w:b/>
-          <w:sz w:val="32"/>
-          <w:szCs w:val="32"/>
-          <w:lang w:val="en-US"/>
-        </w:rPr>
-        <w:t>)</w:t>
-      </w:r>
-    </w:p>
-    <w:p>
-      <w:pPr>
-        <w:pStyle w:val="ListParagraph"/>
-        <w:ind w:left="1080"/>
-        <w:rPr>
-          <w:b/>
-          <w:sz w:val="32"/>
-          <w:szCs w:val="32"/>
-          <w:lang w:val="en-US"/>
-        </w:rPr>
-      </w:pPr>
-      <w:proofErr w:type="spellStart"/>
-      <w:r>
-        <w:rPr>
-          <w:b/>
-          <w:sz w:val="32"/>
-          <w:szCs w:val="32"/>
-          <w:lang w:val="en-US"/>
-        </w:rPr>
-        <w:t>StandardBullet</w:t>
-      </w:r>
-      <w:r>
-        <w:rPr>
-          <w:b/>
-          <w:sz w:val="32"/>
-          <w:szCs w:val="32"/>
-          <w:lang w:val="en-US"/>
-        </w:rPr>
-        <w:t>Speed</w:t>
-      </w:r>
-      <w:proofErr w:type="spellEnd"/>
-      <w:r>
-        <w:rPr>
-          <w:b/>
-          <w:sz w:val="32"/>
-          <w:szCs w:val="32"/>
-          <w:lang w:val="en-US"/>
-        </w:rPr>
-        <w:t xml:space="preserve"> (float</w:t>
-      </w:r>
-      <w:r>
-        <w:rPr>
-          <w:b/>
-          <w:sz w:val="32"/>
-          <w:szCs w:val="32"/>
-          <w:lang w:val="en-US"/>
-        </w:rPr>
-        <w:t>, 60</w:t>
-      </w:r>
-      <w:r>
-        <w:rPr>
-          <w:b/>
-          <w:sz w:val="32"/>
-          <w:szCs w:val="32"/>
-          <w:lang w:val="en-US"/>
-        </w:rPr>
-        <w:t>)</w:t>
-      </w:r>
-    </w:p>
-    <w:p>
-      <w:pPr>
-        <w:pStyle w:val="ListParagraph"/>
-        <w:ind w:left="1080"/>
-        <w:rPr>
-          <w:b/>
-          <w:sz w:val="32"/>
-          <w:szCs w:val="32"/>
-          <w:lang w:val="en-US"/>
-        </w:rPr>
-      </w:pPr>
-    </w:p>
-    <w:p>
-      <w:pPr>
-        <w:pStyle w:val="ListParagraph"/>
-        <w:ind w:left="1080"/>
-        <w:rPr>
-          <w:b/>
-          <w:sz w:val="32"/>
-          <w:szCs w:val="32"/>
-          <w:lang w:val="en-US"/>
-        </w:rPr>
-      </w:pPr>
-      <w:proofErr w:type="spellStart"/>
-      <w:r>
-        <w:rPr>
-          <w:b/>
-          <w:sz w:val="32"/>
-          <w:szCs w:val="32"/>
-          <w:lang w:val="en-US"/>
-        </w:rPr>
-        <w:t>StandardBulletUpgraded</w:t>
-      </w:r>
-      <w:r>
-        <w:rPr>
-          <w:b/>
-          <w:sz w:val="32"/>
-          <w:szCs w:val="32"/>
-          <w:lang w:val="en-US"/>
-        </w:rPr>
-        <w:t>Damage</w:t>
-      </w:r>
-      <w:proofErr w:type="spellEnd"/>
-      <w:r>
-        <w:rPr>
-          <w:b/>
-          <w:sz w:val="32"/>
-          <w:szCs w:val="32"/>
-          <w:lang w:val="en-US"/>
-        </w:rPr>
-        <w:t xml:space="preserve"> (</w:t>
-      </w:r>
-      <w:proofErr w:type="spellStart"/>
-      <w:r>
-        <w:rPr>
-          <w:b/>
-          <w:sz w:val="32"/>
-          <w:szCs w:val="32"/>
-          <w:lang w:val="en-US"/>
-        </w:rPr>
-        <w:t>int</w:t>
-      </w:r>
-      <w:proofErr w:type="spellEnd"/>
-      <w:r>
-        <w:rPr>
-          <w:b/>
-          <w:sz w:val="32"/>
-          <w:szCs w:val="32"/>
-          <w:lang w:val="en-US"/>
-        </w:rPr>
-        <w:t xml:space="preserve">, </w:t>
-      </w:r>
-      <w:r>
-        <w:rPr>
-          <w:b/>
-          <w:sz w:val="32"/>
-          <w:szCs w:val="32"/>
-          <w:lang w:val="en-US"/>
-        </w:rPr>
-        <w:t>60</w:t>
-      </w:r>
-      <w:r>
-        <w:rPr>
-          <w:b/>
-          <w:sz w:val="32"/>
-          <w:szCs w:val="32"/>
-          <w:lang w:val="en-US"/>
-        </w:rPr>
-        <w:t>)</w:t>
-      </w:r>
-    </w:p>
-    <w:p>
-      <w:pPr>
-        <w:pStyle w:val="ListParagraph"/>
-        <w:ind w:left="1080"/>
-        <w:rPr>
-          <w:b/>
-          <w:sz w:val="32"/>
-          <w:szCs w:val="32"/>
-          <w:lang w:val="en-US"/>
-        </w:rPr>
-      </w:pPr>
-      <w:proofErr w:type="spellStart"/>
-      <w:r>
-        <w:rPr>
-          <w:b/>
-          <w:sz w:val="32"/>
-          <w:szCs w:val="32"/>
-          <w:lang w:val="en-US"/>
-        </w:rPr>
-        <w:t>StandardBulletUpgradedSpeed</w:t>
-      </w:r>
-      <w:proofErr w:type="spellEnd"/>
-      <w:r>
-        <w:rPr>
-          <w:b/>
-          <w:sz w:val="32"/>
-          <w:szCs w:val="32"/>
-          <w:lang w:val="en-US"/>
-        </w:rPr>
-        <w:t xml:space="preserve"> </w:t>
-      </w:r>
-      <w:r>
-        <w:rPr>
-          <w:b/>
-          <w:sz w:val="32"/>
-          <w:szCs w:val="32"/>
-          <w:lang w:val="en-US"/>
-        </w:rPr>
-        <w:t>(float, 6</w:t>
-      </w:r>
-      <w:r>
-        <w:rPr>
-          <w:b/>
-          <w:sz w:val="32"/>
-          <w:szCs w:val="32"/>
-          <w:lang w:val="en-US"/>
-        </w:rPr>
-        <w:t>5</w:t>
-      </w:r>
-      <w:r>
-        <w:rPr>
-          <w:b/>
-          <w:sz w:val="32"/>
-          <w:szCs w:val="32"/>
-          <w:lang w:val="en-US"/>
-        </w:rPr>
-        <w:t>)</w:t>
-      </w:r>
-    </w:p>
-    <w:p>
-      <w:pPr>
-        <w:pStyle w:val="ListParagraph"/>
-        <w:ind w:left="1080"/>
-        <w:rPr>
-          <w:b/>
-          <w:color w:val="FF0000"/>
-          <w:sz w:val="32"/>
-          <w:szCs w:val="32"/>
-          <w:lang w:val="en-US"/>
-        </w:rPr>
-      </w:pPr>
-    </w:p>
-    <w:p>
-      <w:pPr>
-        <w:pStyle w:val="ListParagraph"/>
-        <w:ind w:left="1080"/>
-        <w:rPr>
-          <w:b/>
-          <w:sz w:val="32"/>
-          <w:szCs w:val="32"/>
-          <w:lang w:val="en-US"/>
-        </w:rPr>
-      </w:pPr>
-      <w:proofErr w:type="spellStart"/>
-      <w:r>
-        <w:rPr>
-          <w:b/>
-          <w:sz w:val="32"/>
-          <w:szCs w:val="32"/>
-          <w:lang w:val="en-US"/>
-        </w:rPr>
-        <w:t>Missile</w:t>
-      </w:r>
-      <w:r>
-        <w:rPr>
-          <w:b/>
-          <w:sz w:val="32"/>
-          <w:szCs w:val="32"/>
-          <w:lang w:val="en-US"/>
-        </w:rPr>
-        <w:t>Damage</w:t>
-      </w:r>
-      <w:proofErr w:type="spellEnd"/>
-      <w:r>
-        <w:rPr>
-          <w:b/>
-          <w:sz w:val="32"/>
-          <w:szCs w:val="32"/>
-          <w:lang w:val="en-US"/>
-        </w:rPr>
-        <w:t xml:space="preserve"> </w:t>
-      </w:r>
-      <w:r>
-        <w:rPr>
-          <w:b/>
-          <w:sz w:val="32"/>
-          <w:szCs w:val="32"/>
-          <w:lang w:val="en-US"/>
-        </w:rPr>
-        <w:t>(</w:t>
-      </w:r>
-      <w:proofErr w:type="spellStart"/>
-      <w:r>
-        <w:rPr>
-          <w:b/>
-          <w:sz w:val="32"/>
-          <w:szCs w:val="32"/>
-          <w:lang w:val="en-US"/>
-        </w:rPr>
-        <w:t>int</w:t>
-      </w:r>
-      <w:proofErr w:type="spellEnd"/>
-      <w:r>
-        <w:rPr>
-          <w:b/>
-          <w:sz w:val="32"/>
-          <w:szCs w:val="32"/>
-          <w:lang w:val="en-US"/>
-        </w:rPr>
-        <w:t xml:space="preserve">, </w:t>
-      </w:r>
-      <w:r>
-        <w:rPr>
-          <w:b/>
-          <w:sz w:val="32"/>
-          <w:szCs w:val="32"/>
-          <w:lang w:val="en-US"/>
-        </w:rPr>
-        <w:t>35</w:t>
-      </w:r>
-      <w:r>
-        <w:rPr>
-          <w:b/>
-          <w:sz w:val="32"/>
-          <w:szCs w:val="32"/>
-          <w:lang w:val="en-US"/>
-        </w:rPr>
-        <w:t>)</w:t>
-      </w:r>
-    </w:p>
-    <w:p>
-      <w:pPr>
-        <w:pStyle w:val="ListParagraph"/>
-        <w:ind w:left="1080"/>
-        <w:rPr>
-          <w:b/>
-          <w:sz w:val="32"/>
-          <w:szCs w:val="32"/>
-          <w:lang w:val="en-US"/>
-        </w:rPr>
-      </w:pPr>
-      <w:proofErr w:type="spellStart"/>
-      <w:r>
-        <w:rPr>
-          <w:b/>
-          <w:sz w:val="32"/>
-          <w:szCs w:val="32"/>
-          <w:lang w:val="en-US"/>
-        </w:rPr>
-        <w:t>Missile</w:t>
-      </w:r>
-      <w:r>
-        <w:rPr>
-          <w:b/>
-          <w:sz w:val="32"/>
-          <w:szCs w:val="32"/>
-          <w:lang w:val="en-US"/>
-        </w:rPr>
-        <w:t>Speed</w:t>
-      </w:r>
-      <w:proofErr w:type="spellEnd"/>
-      <w:r>
-        <w:rPr>
-          <w:b/>
-          <w:sz w:val="32"/>
-          <w:szCs w:val="32"/>
-          <w:lang w:val="en-US"/>
-        </w:rPr>
-        <w:t xml:space="preserve"> </w:t>
-      </w:r>
-      <w:r>
-        <w:rPr>
-          <w:b/>
-          <w:sz w:val="32"/>
-          <w:szCs w:val="32"/>
-          <w:lang w:val="en-US"/>
-        </w:rPr>
-        <w:t xml:space="preserve">(float, </w:t>
-      </w:r>
-      <w:r>
-        <w:rPr>
-          <w:b/>
-          <w:sz w:val="32"/>
-          <w:szCs w:val="32"/>
-          <w:lang w:val="en-US"/>
-        </w:rPr>
-        <w:t>30</w:t>
-      </w:r>
-      <w:r>
-        <w:rPr>
-          <w:b/>
-          <w:sz w:val="32"/>
-          <w:szCs w:val="32"/>
-          <w:lang w:val="en-US"/>
-        </w:rPr>
-        <w:t>)</w:t>
-      </w:r>
-    </w:p>
-    <w:p>
-      <w:pPr>
-        <w:pStyle w:val="ListParagraph"/>
-        <w:ind w:left="1080"/>
-        <w:rPr>
-          <w:b/>
-          <w:sz w:val="32"/>
-          <w:szCs w:val="32"/>
-          <w:lang w:val="en-US"/>
-        </w:rPr>
-      </w:pPr>
-      <w:proofErr w:type="spellStart"/>
-      <w:r>
-        <w:rPr>
-          <w:b/>
-          <w:sz w:val="32"/>
-          <w:szCs w:val="32"/>
-          <w:lang w:val="en-US"/>
-        </w:rPr>
-        <w:t>Missile</w:t>
-      </w:r>
-      <w:r>
-        <w:rPr>
-          <w:b/>
-          <w:sz w:val="32"/>
-          <w:szCs w:val="32"/>
-          <w:lang w:val="en-US"/>
-        </w:rPr>
-        <w:t>ExplosionRadius</w:t>
-      </w:r>
-      <w:proofErr w:type="spellEnd"/>
-      <w:r>
-        <w:rPr>
-          <w:b/>
-          <w:sz w:val="32"/>
-          <w:szCs w:val="32"/>
-          <w:lang w:val="en-US"/>
-        </w:rPr>
-        <w:t xml:space="preserve"> (float</w:t>
-      </w:r>
-      <w:r>
-        <w:rPr>
-          <w:b/>
-          <w:sz w:val="32"/>
-          <w:szCs w:val="32"/>
-          <w:lang w:val="en-US"/>
-        </w:rPr>
-        <w:t>, 5</w:t>
-      </w:r>
-      <w:r>
-        <w:rPr>
-          <w:b/>
-          <w:sz w:val="32"/>
-          <w:szCs w:val="32"/>
-          <w:lang w:val="en-US"/>
-        </w:rPr>
-        <w:t>)</w:t>
-      </w:r>
-    </w:p>
-    <w:p>
-      <w:pPr>
-        <w:pStyle w:val="ListParagraph"/>
-        <w:ind w:left="1080"/>
-        <w:rPr>
-          <w:b/>
-          <w:sz w:val="32"/>
-          <w:szCs w:val="32"/>
-          <w:lang w:val="en-US"/>
-        </w:rPr>
-      </w:pPr>
+          <w:sz w:val="32"/>
+          <w:szCs w:val="32"/>
+          <w:lang w:val="en-US"/>
+        </w:rPr>
+        <w:t xml:space="preserve"> (float, 40</w:t>
+      </w:r>
       <w:bookmarkStart w:id="0" w:name="_GoBack"/>
       <w:bookmarkEnd w:id="0"/>
+      <w:r>
+        <w:rPr>
+          <w:b/>
+          <w:sz w:val="32"/>
+          <w:szCs w:val="32"/>
+          <w:lang w:val="en-US"/>
+        </w:rPr>
+        <w:t>)</w:t>
+      </w:r>
     </w:p>
     <w:p>
       <w:pPr>
@@ -3102,118 +2999,7 @@
           <w:szCs w:val="32"/>
           <w:lang w:val="en-US"/>
         </w:rPr>
-        <w:t>MissileUpgraded</w:t>
-      </w:r>
-      <w:r>
-        <w:rPr>
-          <w:b/>
-          <w:sz w:val="32"/>
-          <w:szCs w:val="32"/>
-          <w:lang w:val="en-US"/>
-        </w:rPr>
-        <w:t>Damage</w:t>
-      </w:r>
-      <w:proofErr w:type="spellEnd"/>
-      <w:r>
-        <w:rPr>
-          <w:b/>
-          <w:sz w:val="32"/>
-          <w:szCs w:val="32"/>
-          <w:lang w:val="en-US"/>
-        </w:rPr>
-        <w:t xml:space="preserve"> (</w:t>
-      </w:r>
-      <w:proofErr w:type="spellStart"/>
-      <w:r>
-        <w:rPr>
-          <w:b/>
-          <w:sz w:val="32"/>
-          <w:szCs w:val="32"/>
-          <w:lang w:val="en-US"/>
-        </w:rPr>
-        <w:t>int</w:t>
-      </w:r>
-      <w:proofErr w:type="spellEnd"/>
-      <w:r>
-        <w:rPr>
-          <w:b/>
-          <w:sz w:val="32"/>
-          <w:szCs w:val="32"/>
-          <w:lang w:val="en-US"/>
-        </w:rPr>
-        <w:t>, 45)</w:t>
-      </w:r>
-    </w:p>
-    <w:p>
-      <w:pPr>
-        <w:pStyle w:val="ListParagraph"/>
-        <w:ind w:left="1080"/>
-        <w:rPr>
-          <w:b/>
-          <w:sz w:val="32"/>
-          <w:szCs w:val="32"/>
-          <w:lang w:val="en-US"/>
-        </w:rPr>
-      </w:pPr>
-      <w:proofErr w:type="spellStart"/>
-      <w:r>
-        <w:rPr>
-          <w:b/>
-          <w:sz w:val="32"/>
-          <w:szCs w:val="32"/>
-          <w:lang w:val="en-US"/>
-        </w:rPr>
-        <w:t>MissileUpgraded</w:t>
-      </w:r>
-      <w:r>
-        <w:rPr>
-          <w:b/>
-          <w:sz w:val="32"/>
-          <w:szCs w:val="32"/>
-          <w:lang w:val="en-US"/>
-        </w:rPr>
-        <w:t>Speed</w:t>
-      </w:r>
-      <w:proofErr w:type="spellEnd"/>
-      <w:r>
-        <w:rPr>
-          <w:b/>
-          <w:sz w:val="32"/>
-          <w:szCs w:val="32"/>
-          <w:lang w:val="en-US"/>
-        </w:rPr>
-        <w:t xml:space="preserve"> (float, 35)</w:t>
-      </w:r>
-    </w:p>
-    <w:p>
-      <w:pPr>
-        <w:pStyle w:val="ListParagraph"/>
-        <w:ind w:left="1080"/>
-        <w:rPr>
-          <w:b/>
-          <w:sz w:val="32"/>
-          <w:szCs w:val="32"/>
-          <w:lang w:val="en-US"/>
-        </w:rPr>
-      </w:pPr>
-      <w:proofErr w:type="spellStart"/>
-      <w:r>
-        <w:rPr>
-          <w:b/>
-          <w:sz w:val="32"/>
-          <w:szCs w:val="32"/>
-          <w:lang w:val="en-US"/>
-        </w:rPr>
-        <w:t>MissileUpgraded</w:t>
-      </w:r>
-      <w:r>
-        <w:rPr>
-          <w:b/>
-          <w:sz w:val="32"/>
-          <w:szCs w:val="32"/>
-          <w:lang w:val="en-US"/>
-        </w:rPr>
-        <w:t>ExplosionRadius</w:t>
+        <w:t>MissileUpgradedExplosionRadius</w:t>
       </w:r>
       <w:proofErr w:type="spellEnd"/>
       <w:r>
@@ -4538,7 +4324,7 @@
 </file>
 
 <file path=customXml/itemProps1.xml><?xml version="1.0" encoding="utf-8"?>
-<ds:datastoreItem xmlns:ds="http://schemas.openxmlformats.org/officeDocument/2006/customXml" ds:itemID="{180EFFDA-521B-405B-85AD-DE2841A5AECC}">
+<ds:datastoreItem xmlns:ds="http://schemas.openxmlformats.org/officeDocument/2006/customXml" ds:itemID="{26BC042A-BC05-4812-B80A-FA0B4F596B8E}">
   <ds:schemaRefs>
     <ds:schemaRef ds:uri="http://schemas.openxmlformats.org/officeDocument/2006/bibliography"/>
   </ds:schemaRefs>

</xml_diff>

<commit_message>
Shop - Standard Turret Completed
Now player can upgrade it's turret indefinitely
</commit_message>
<xml_diff>
--- a/Tower Defence/Dokumentacja.docx
+++ b/Tower Defence/Dokumentacja.docx
@@ -1444,45 +1444,109 @@
           <w:szCs w:val="26"/>
         </w:rPr>
       </w:pPr>
+      <w:r>
+        <w:rPr>
+          <w:b/>
+          <w:sz w:val="26"/>
+          <w:szCs w:val="26"/>
+        </w:rPr>
+        <w:t>Money (int</w:t>
+      </w:r>
+      <w:r>
+        <w:rPr>
+          <w:b/>
+          <w:sz w:val="26"/>
+          <w:szCs w:val="26"/>
+        </w:rPr>
+        <w:t>, 0</w:t>
+      </w:r>
+      <w:r>
+        <w:rPr>
+          <w:b/>
+          <w:sz w:val="26"/>
+          <w:szCs w:val="26"/>
+        </w:rPr>
+        <w:t xml:space="preserve">) – </w:t>
+      </w:r>
+      <w:r>
+        <w:rPr>
+          <w:sz w:val="26"/>
+          <w:szCs w:val="26"/>
+        </w:rPr>
+        <w:t>przechowuje kwote pieniędzy zgromadzoną na koncie gracza.</w:t>
+      </w:r>
+      <w:r>
+        <w:rPr>
+          <w:sz w:val="26"/>
+          <w:szCs w:val="26"/>
+        </w:rPr>
+        <w:t xml:space="preserve"> </w:t>
+      </w:r>
+    </w:p>
+    <w:p>
+      <w:pPr>
+        <w:pStyle w:val="ListParagraph"/>
+        <w:spacing w:line="240" w:lineRule="auto"/>
+        <w:ind w:left="1080"/>
+        <w:rPr>
+          <w:sz w:val="26"/>
+          <w:szCs w:val="26"/>
+        </w:rPr>
+      </w:pPr>
+      <w:r>
+        <w:rPr>
+          <w:b/>
+          <w:sz w:val="26"/>
+          <w:szCs w:val="26"/>
+        </w:rPr>
+        <w:t>levelReached</w:t>
+      </w:r>
+      <w:r>
+        <w:rPr>
+          <w:b/>
+          <w:sz w:val="26"/>
+          <w:szCs w:val="26"/>
+        </w:rPr>
+        <w:t xml:space="preserve"> (int</w:t>
+      </w:r>
+      <w:r>
+        <w:rPr>
+          <w:b/>
+          <w:sz w:val="26"/>
+          <w:szCs w:val="26"/>
+        </w:rPr>
+        <w:t>, 0</w:t>
+      </w:r>
+      <w:r>
+        <w:rPr>
+          <w:b/>
+          <w:sz w:val="26"/>
+          <w:szCs w:val="26"/>
+        </w:rPr>
+        <w:t xml:space="preserve">) – </w:t>
+      </w:r>
+      <w:r>
+        <w:rPr>
+          <w:sz w:val="26"/>
+          <w:szCs w:val="26"/>
+        </w:rPr>
+        <w:t>przechowuje najwyższy poziom</w:t>
+      </w:r>
+      <w:r>
+        <w:rPr>
+          <w:sz w:val="26"/>
+          <w:szCs w:val="26"/>
+        </w:rPr>
+        <w:t xml:space="preserve"> w rozgrywce,</w:t>
+      </w:r>
       <w:bookmarkStart w:id="0" w:name="_GoBack"/>
       <w:bookmarkEnd w:id="0"/>
       <w:r>
         <w:rPr>
-          <w:b/>
-          <w:sz w:val="26"/>
-          <w:szCs w:val="26"/>
-        </w:rPr>
-        <w:t>Money (int</w:t>
-      </w:r>
-      <w:r>
-        <w:rPr>
-          <w:b/>
-          <w:sz w:val="26"/>
-          <w:szCs w:val="26"/>
-        </w:rPr>
-        <w:t>, 0</w:t>
-      </w:r>
-      <w:r>
-        <w:rPr>
-          <w:b/>
-          <w:sz w:val="26"/>
-          <w:szCs w:val="26"/>
-        </w:rPr>
-        <w:t xml:space="preserve">) – </w:t>
-      </w:r>
-      <w:r>
-        <w:rPr>
-          <w:sz w:val="26"/>
-          <w:szCs w:val="26"/>
-        </w:rPr>
-        <w:t>przechowuje kwote pieniędzy zgromadzoną na koncie gracza.</w:t>
-      </w:r>
-      <w:r>
-        <w:rPr>
-          <w:sz w:val="26"/>
-          <w:szCs w:val="26"/>
-        </w:rPr>
-        <w:t xml:space="preserve"> </w:t>
+          <w:sz w:val="26"/>
+          <w:szCs w:val="26"/>
+        </w:rPr>
+        <w:t xml:space="preserve"> jaki udało się osiągnąć graczowi.</w:t>
       </w:r>
     </w:p>
     <w:p>
@@ -1501,38 +1565,54 @@
           <w:sz w:val="26"/>
           <w:szCs w:val="26"/>
         </w:rPr>
-        <w:t>levelReached</w:t>
-      </w:r>
-      <w:r>
-        <w:rPr>
-          <w:b/>
-          <w:sz w:val="26"/>
-          <w:szCs w:val="26"/>
-        </w:rPr>
-        <w:t xml:space="preserve"> (int</w:t>
-      </w:r>
-      <w:r>
-        <w:rPr>
-          <w:b/>
-          <w:sz w:val="26"/>
-          <w:szCs w:val="26"/>
-        </w:rPr>
-        <w:t>, 0</w:t>
-      </w:r>
-      <w:r>
-        <w:rPr>
-          <w:b/>
-          <w:sz w:val="26"/>
-          <w:szCs w:val="26"/>
-        </w:rPr>
-        <w:t xml:space="preserve">) – </w:t>
-      </w:r>
-      <w:r>
-        <w:rPr>
-          <w:sz w:val="26"/>
-          <w:szCs w:val="26"/>
-        </w:rPr>
-        <w:t>przechowuje najwyższy poziom jaki udało się osiągnąć graczowi.</w:t>
+        <w:t xml:space="preserve">fullItemNameLvl (int, 1) </w:t>
+      </w:r>
+      <w:r>
+        <w:rPr>
+          <w:sz w:val="26"/>
+          <w:szCs w:val="26"/>
+        </w:rPr>
+        <w:t xml:space="preserve">– przechowuje aktualny poziom ulepszenia danego parametru wieży: fullItemName to np: </w:t>
+      </w:r>
+      <w:r>
+        <w:rPr>
+          <w:b/>
+          <w:sz w:val="20"/>
+          <w:szCs w:val="20"/>
+        </w:rPr>
+        <w:t>StandardTurretRange</w:t>
+      </w:r>
+      <w:r>
+        <w:rPr>
+          <w:b/>
+          <w:sz w:val="20"/>
+          <w:szCs w:val="20"/>
+        </w:rPr>
+        <w:t xml:space="preserve">, </w:t>
+      </w:r>
+      <w:r>
+        <w:rPr>
+          <w:b/>
+          <w:sz w:val="20"/>
+          <w:szCs w:val="20"/>
+        </w:rPr>
+        <w:t>Missi</w:t>
+      </w:r>
+      <w:r>
+        <w:rPr>
+          <w:b/>
+          <w:sz w:val="20"/>
+          <w:szCs w:val="20"/>
+        </w:rPr>
+        <w:t>eLauncher</w:t>
+      </w:r>
+      <w:r>
+        <w:rPr>
+          <w:b/>
+          <w:sz w:val="20"/>
+          <w:szCs w:val="20"/>
+        </w:rPr>
+        <w:t>FireRate</w:t>
       </w:r>
     </w:p>
     <w:p>
@@ -2386,6 +2466,7 @@
           <w:szCs w:val="26"/>
           <w:lang w:val="en-US"/>
         </w:rPr>
+        <w:lastRenderedPageBreak/>
         <w:t>LaserBeamer</w:t>
       </w:r>
       <w:r>
@@ -4324,7 +4405,7 @@
 </file>
 
 <file path=customXml/itemProps1.xml><?xml version="1.0" encoding="utf-8"?>
-<ds:datastoreItem xmlns:ds="http://schemas.openxmlformats.org/officeDocument/2006/customXml" ds:itemID="{B365AC0A-4B81-4933-A773-F93EDF405982}">
+<ds:datastoreItem xmlns:ds="http://schemas.openxmlformats.org/officeDocument/2006/customXml" ds:itemID="{7A7C543B-2C07-4322-B3EC-5B893A012229}">
   <ds:schemaRefs>
     <ds:schemaRef ds:uri="http://schemas.openxmlformats.org/officeDocument/2006/bibliography"/>
   </ds:schemaRefs>

</xml_diff>